<commit_message>
Agregue pdf y cambios de la documentación
</commit_message>
<xml_diff>
--- a/Documentacion  Taller narrar a un equipo de trabajo.docx
+++ b/Documentacion  Taller narrar a un equipo de trabajo.docx
@@ -2,6 +2,97 @@
 <file path=word/document.xml><?xml version="1.0" encoding="utf-8"?>
 <w:document xmlns:wpc="http://schemas.microsoft.com/office/word/2010/wordprocessingCanvas" xmlns:cx="http://schemas.microsoft.com/office/drawing/2014/chartex" xmlns:cx1="http://schemas.microsoft.com/office/drawing/2015/9/8/chartex" xmlns:cx2="http://schemas.microsoft.com/office/drawing/2015/10/21/chartex" xmlns:cx3="http://schemas.microsoft.com/office/drawing/2016/5/9/chartex" xmlns:cx4="http://schemas.microsoft.com/office/drawing/2016/5/10/chartex" xmlns:cx5="http://schemas.microsoft.com/office/drawing/2016/5/11/chartex" xmlns:cx6="http://schemas.microsoft.com/office/drawing/2016/5/12/chartex" xmlns:cx7="http://schemas.microsoft.com/office/drawing/2016/5/13/chartex" xmlns:cx8="http://schemas.microsoft.com/office/drawing/2016/5/14/chartex" xmlns:mc="http://schemas.openxmlformats.org/markup-compatibility/2006" xmlns:aink="http://schemas.microsoft.com/office/drawing/2016/ink" xmlns:am3d="http://schemas.microsoft.com/office/drawing/2017/model3d" xmlns:o="urn:schemas-microsoft-com:office:office" xmlns:oel="http://schemas.microsoft.com/office/2019/extlst" xmlns:r="http://schemas.openxmlformats.org/officeDocument/2006/relationships" xmlns:m="http://schemas.openxmlformats.org/officeDocument/2006/math" xmlns:v="urn:schemas-microsoft-com:vml" xmlns:wp14="http://schemas.microsoft.com/office/word/2010/wordprocessingDrawing" xmlns:wp="http://schemas.openxmlformats.org/drawingml/2006/wordprocessingDrawing" xmlns:w10="urn:schemas-microsoft-com:office:word" xmlns:w="http://schemas.openxmlformats.org/wordprocessingml/2006/main" xmlns:w14="http://schemas.microsoft.com/office/word/2010/wordml" xmlns:w15="http://schemas.microsoft.com/office/word/2012/wordml" xmlns:w16cex="http://schemas.microsoft.com/office/word/2018/wordml/cex" xmlns:w16cid="http://schemas.microsoft.com/office/word/2016/wordml/cid" xmlns:w16="http://schemas.microsoft.com/office/word/2018/wordml" xmlns:w16du="http://schemas.microsoft.com/office/word/2023/wordml/word16du" xmlns:w16sdtdh="http://schemas.microsoft.com/office/word/2020/wordml/sdtdatahash" xmlns:w16sdtfl="http://schemas.microsoft.com/office/word/2024/wordml/sdtformatlock" xmlns:w16se="http://schemas.microsoft.com/office/word/2015/wordml/symex" xmlns:wpg="http://schemas.microsoft.com/office/word/2010/wordprocessingGroup" xmlns:wpi="http://schemas.microsoft.com/office/word/2010/wordprocessingInk" xmlns:wne="http://schemas.microsoft.com/office/word/2006/wordml" xmlns:wps="http://schemas.microsoft.com/office/word/2010/wordprocessingShape" mc:Ignorable="w14 w15 w16se w16cid w16 w16cex w16sdtdh w16sdtfl w16du wp14">
   <w:body>
+    <w:p>
+      <w:pPr>
+        <w:jc w:val="center"/>
+        <w:rPr>
+          <w:rFonts w:ascii="Times New Roman" w:hAnsi="Times New Roman" w:cs="Times New Roman"/>
+          <w:b/>
+          <w:bCs/>
+          <w:sz w:val="32"/>
+          <w:szCs w:val="32"/>
+          <w:lang w:val="es-CO"/>
+        </w:rPr>
+      </w:pPr>
+      <w:r>
+        <w:rPr>
+          <w:rFonts w:ascii="Times New Roman" w:hAnsi="Times New Roman" w:cs="Times New Roman"/>
+          <w:b/>
+          <w:bCs/>
+          <w:sz w:val="32"/>
+          <w:szCs w:val="32"/>
+          <w:lang w:val="es-CO"/>
+        </w:rPr>
+        <w:t>Documentación</w:t>
+      </w:r>
+      <w:r>
+        <w:rPr>
+          <w:rFonts w:ascii="Times New Roman" w:hAnsi="Times New Roman" w:cs="Times New Roman"/>
+          <w:b/>
+          <w:bCs/>
+          <w:sz w:val="32"/>
+          <w:szCs w:val="32"/>
+          <w:lang w:val="es-CO"/>
+        </w:rPr>
+        <w:t xml:space="preserve"> Tablero</w:t>
+      </w:r>
+      <w:r>
+        <w:rPr>
+          <w:rFonts w:ascii="Times New Roman" w:hAnsi="Times New Roman" w:cs="Times New Roman"/>
+          <w:b/>
+          <w:bCs/>
+          <w:sz w:val="32"/>
+          <w:szCs w:val="32"/>
+          <w:lang w:val="es-CO"/>
+        </w:rPr>
+        <w:t>- Ask a Manager Salary</w:t>
+      </w:r>
+      <w:r>
+        <w:rPr>
+          <w:rFonts w:ascii="Times New Roman" w:hAnsi="Times New Roman" w:cs="Times New Roman"/>
+          <w:b/>
+          <w:bCs/>
+          <w:sz w:val="32"/>
+          <w:szCs w:val="32"/>
+          <w:lang w:val="es-CO"/>
+        </w:rPr>
+        <w:t xml:space="preserve"> Survey</w:t>
+      </w:r>
+    </w:p>
+    <w:p>
+      <w:pPr>
+        <w:rPr>
+          <w:rFonts w:ascii="Times New Roman" w:hAnsi="Times New Roman" w:cs="Times New Roman"/>
+          <w:lang w:val="en-US"/>
+        </w:rPr>
+      </w:pPr>
+      <w:r>
+        <w:rPr>
+          <w:rFonts w:ascii="Times New Roman" w:hAnsi="Times New Roman" w:cs="Times New Roman"/>
+          <w:b/>
+          <w:bCs/>
+          <w:lang w:val="en-US"/>
+        </w:rPr>
+        <w:t>Link dash:</w:t>
+      </w:r>
+      <w:r>
+        <w:rPr>
+          <w:rFonts w:ascii="Times New Roman" w:hAnsi="Times New Roman" w:cs="Times New Roman"/>
+          <w:lang w:val="en-US"/>
+        </w:rPr>
+        <w:t xml:space="preserve"> </w:t>
+      </w:r>
+      <w:hyperlink r:id="rId5" w:history="1">
+        <w:r>
+          <w:rPr>
+            <w:rStyle w:val="Hipervnculo"/>
+            <w:rFonts w:ascii="Times New Roman" w:hAnsi="Times New Roman" w:cs="Times New Roman"/>
+            <w:lang w:val="en-US"/>
+          </w:rPr>
+          <w:t>https://lookerstudio.google.com/reporting/c7b78752-05c1-4614-bc74-8ed2e47d8931</w:t>
+        </w:r>
+      </w:hyperlink>
+    </w:p>
     <w:p>
       <w:pPr>
         <w:rPr>
@@ -1166,7 +1257,7 @@
                 <w:sz w:val="20"/>
                 <w:szCs w:val="20"/>
               </w:rPr>
-              <w:t xml:space="preserve">Variable de texto que hace referencia al estado dentro de Estados Unidos donde trabaja la persona entrevistada. Este campo es opcional y solo aplica si la </w:t>
+              <w:t xml:space="preserve">Variable de texto que hace referencia al estado dentro de </w:t>
             </w:r>
             <w:r>
               <w:rPr>
@@ -1175,7 +1266,7 @@
                 <w:szCs w:val="20"/>
               </w:rPr>
               <w:lastRenderedPageBreak/>
-              <w:t>persona indicó que trabaja en este país.</w:t>
+              <w:t>Estados Unidos donde trabaja la persona entrevistada. Este campo es opcional y solo aplica si la persona indicó que trabaja en este país.</w:t>
             </w:r>
           </w:p>
           <w:p>
@@ -2340,7 +2431,16 @@
                 <w:sz w:val="20"/>
                 <w:szCs w:val="20"/>
               </w:rPr>
-              <w:t>Variable numérica que hace referencia al salario anual, asumiendo un trabajo de 40 horas a la semana durante 52 semanas al año, o la estimación bajo este periodo de tiempo.</w:t>
+              <w:t xml:space="preserve">Variable numérica que hace referencia al salario anual, asumiendo un trabajo de 40 horas a la semana durante 52 semanas </w:t>
+            </w:r>
+            <w:r>
+              <w:rPr>
+                <w:rFonts w:ascii="Times New Roman" w:hAnsi="Times New Roman" w:cs="Times New Roman"/>
+                <w:sz w:val="20"/>
+                <w:szCs w:val="20"/>
+              </w:rPr>
+              <w:lastRenderedPageBreak/>
+              <w:t>al año, o la estimación bajo este periodo de tiempo.</w:t>
             </w:r>
           </w:p>
           <w:p>
@@ -3442,6 +3542,7 @@
                 <w:sz w:val="20"/>
                 <w:szCs w:val="20"/>
               </w:rPr>
+              <w:lastRenderedPageBreak/>
               <w:t>Race</w:t>
             </w:r>
             <w:proofErr w:type="spellEnd"/>
@@ -3530,7 +3631,6 @@
                 <w:sz w:val="20"/>
                 <w:szCs w:val="20"/>
               </w:rPr>
-              <w:lastRenderedPageBreak/>
               <w:t>Annual</w:t>
             </w:r>
             <w:proofErr w:type="spellEnd"/>
@@ -3911,15 +4011,7 @@
                 <w:sz w:val="20"/>
                 <w:szCs w:val="20"/>
               </w:rPr>
-              <w:t>country clea</w:t>
-            </w:r>
-            <w:r>
-              <w:rPr>
-                <w:rFonts w:ascii="Times New Roman" w:hAnsi="Times New Roman" w:cs="Times New Roman"/>
-                <w:sz w:val="20"/>
-                <w:szCs w:val="20"/>
-              </w:rPr>
-              <w:t>n</w:t>
+              <w:t>country clean</w:t>
             </w:r>
             <w:r>
               <w:rPr>
@@ -4067,6 +4159,7 @@
         <w:rPr>
           <w:rFonts w:ascii="Times New Roman" w:hAnsi="Times New Roman" w:cs="Times New Roman"/>
         </w:rPr>
+        <w:lastRenderedPageBreak/>
         <w:t xml:space="preserve">Opción A (recomendada): crear un archivo maestro acumulado y hacer </w:t>
       </w:r>
       <w:proofErr w:type="spellStart"/>
@@ -4121,7 +4214,6 @@
         <w:rPr>
           <w:rFonts w:ascii="Times New Roman" w:hAnsi="Times New Roman" w:cs="Times New Roman"/>
         </w:rPr>
-        <w:lastRenderedPageBreak/>
         <w:t>Opción B: trabajar con un archivo nuevo por muestra</w:t>
       </w:r>
       <w:r>
@@ -4538,7 +4630,7 @@
         </w:rPr>
         <w:br/>
       </w:r>
-      <w:hyperlink r:id="rId5" w:tgtFrame="_new" w:history="1">
+      <w:hyperlink r:id="rId6" w:tgtFrame="_new" w:history="1">
         <w:r>
           <w:rPr>
             <w:rStyle w:val="Hipervnculo"/>
@@ -4688,6 +4780,7 @@
     </w:p>
     <w:p>
       <w:pPr>
+        <w:ind w:left="360"/>
         <w:rPr>
           <w:rFonts w:ascii="Times New Roman" w:hAnsi="Times New Roman" w:cs="Times New Roman"/>
           <w:lang w:val="en-US"/>
@@ -4703,6 +4796,7 @@
     </w:p>
     <w:p>
       <w:pPr>
+        <w:ind w:left="360"/>
         <w:rPr>
           <w:rFonts w:ascii="Times New Roman" w:hAnsi="Times New Roman" w:cs="Times New Roman"/>
           <w:lang w:val="en-US"/>
@@ -4718,6 +4812,7 @@
     </w:p>
     <w:p>
       <w:pPr>
+        <w:ind w:left="360"/>
         <w:rPr>
           <w:rFonts w:ascii="Times New Roman" w:hAnsi="Times New Roman" w:cs="Times New Roman"/>
           <w:lang w:val="en-US"/>
@@ -4733,6 +4828,7 @@
     </w:p>
     <w:p>
       <w:pPr>
+        <w:ind w:left="360"/>
         <w:rPr>
           <w:rFonts w:ascii="Times New Roman" w:hAnsi="Times New Roman" w:cs="Times New Roman"/>
           <w:lang w:val="en-US"/>
@@ -4748,6 +4844,7 @@
     </w:p>
     <w:p>
       <w:pPr>
+        <w:ind w:left="360"/>
         <w:rPr>
           <w:rFonts w:ascii="Times New Roman" w:hAnsi="Times New Roman" w:cs="Times New Roman"/>
           <w:lang w:val="en-US"/>
@@ -4758,11 +4855,13 @@
           <w:rFonts w:ascii="Times New Roman" w:hAnsi="Times New Roman" w:cs="Times New Roman"/>
           <w:lang w:val="en-US"/>
         </w:rPr>
+        <w:lastRenderedPageBreak/>
         <w:t xml:space="preserve">  WHEN Currency = "EUR" THEN Annual Salary * 4306.76</w:t>
       </w:r>
     </w:p>
     <w:p>
       <w:pPr>
+        <w:ind w:left="360"/>
         <w:rPr>
           <w:rFonts w:ascii="Times New Roman" w:hAnsi="Times New Roman" w:cs="Times New Roman"/>
           <w:lang w:val="en-US"/>
@@ -4778,6 +4877,7 @@
     </w:p>
     <w:p>
       <w:pPr>
+        <w:ind w:left="360"/>
         <w:rPr>
           <w:rFonts w:ascii="Times New Roman" w:hAnsi="Times New Roman" w:cs="Times New Roman"/>
           <w:lang w:val="en-US"/>
@@ -4793,6 +4893,7 @@
     </w:p>
     <w:p>
       <w:pPr>
+        <w:ind w:left="360"/>
         <w:rPr>
           <w:rFonts w:ascii="Times New Roman" w:hAnsi="Times New Roman" w:cs="Times New Roman"/>
           <w:lang w:val="en-US"/>
@@ -4803,12 +4904,12 @@
           <w:rFonts w:ascii="Times New Roman" w:hAnsi="Times New Roman" w:cs="Times New Roman"/>
           <w:lang w:val="en-US"/>
         </w:rPr>
-        <w:lastRenderedPageBreak/>
         <w:t xml:space="preserve">  WHEN Currency = "SEK" THEN Annual Salary * 409.70</w:t>
       </w:r>
     </w:p>
     <w:p>
       <w:pPr>
+        <w:ind w:left="360"/>
         <w:rPr>
           <w:rFonts w:ascii="Times New Roman" w:hAnsi="Times New Roman" w:cs="Times New Roman"/>
           <w:lang w:val="en-US"/>
@@ -4824,6 +4925,7 @@
     </w:p>
     <w:p>
       <w:pPr>
+        <w:ind w:left="360"/>
         <w:rPr>
           <w:rFonts w:ascii="Times New Roman" w:hAnsi="Times New Roman" w:cs="Times New Roman"/>
           <w:lang w:val="en-US"/>
@@ -4839,6 +4941,7 @@
     </w:p>
     <w:p>
       <w:pPr>
+        <w:ind w:left="360"/>
         <w:rPr>
           <w:rFonts w:ascii="Times New Roman" w:hAnsi="Times New Roman" w:cs="Times New Roman"/>
           <w:lang w:val="en-US"/>
@@ -4854,6 +4957,7 @@
     </w:p>
     <w:p>
       <w:pPr>
+        <w:ind w:left="360"/>
         <w:rPr>
           <w:rFonts w:ascii="Times New Roman" w:hAnsi="Times New Roman" w:cs="Times New Roman"/>
         </w:rPr>
@@ -4874,6 +4978,7 @@
     </w:p>
     <w:p>
       <w:pPr>
+        <w:ind w:left="360"/>
         <w:rPr>
           <w:rFonts w:ascii="Times New Roman" w:hAnsi="Times New Roman" w:cs="Times New Roman"/>
         </w:rPr>
@@ -4953,7 +5058,266 @@
         <w:t xml:space="preserve"> (COP), reemplazando el campo de salario por compensación.</w:t>
       </w:r>
     </w:p>
-    <w:p/>
+    <w:p>
+      <w:pPr>
+        <w:pStyle w:val="Prrafodelista"/>
+        <w:numPr>
+          <w:ilvl w:val="0"/>
+          <w:numId w:val="2"/>
+        </w:numPr>
+      </w:pPr>
+      <w:r>
+        <w:rPr>
+          <w:b/>
+          <w:bCs/>
+        </w:rPr>
+        <w:t>Creación campo Ingreso Seleccionado</w:t>
+      </w:r>
+      <w:r>
+        <w:t>:</w:t>
+      </w:r>
+    </w:p>
+    <w:p>
+      <w:pPr>
+        <w:pStyle w:val="Prrafodelista"/>
+        <w:numPr>
+          <w:ilvl w:val="0"/>
+          <w:numId w:val="11"/>
+        </w:numPr>
+      </w:pPr>
+      <w:r>
+        <w:t>Para agregar el filtro que permite seleccionar qué tipo de ingreso visualizar, primero se debe crear un parámetro tipo lista.</w:t>
+      </w:r>
+    </w:p>
+    <w:p>
+      <w:pPr>
+        <w:pStyle w:val="Prrafodelista"/>
+        <w:numPr>
+          <w:ilvl w:val="0"/>
+          <w:numId w:val="11"/>
+        </w:numPr>
+      </w:pPr>
+      <w:r>
+        <w:t>Este parámetro permite al usuario elegir únicamente una de las tres opciones disponibles:</w:t>
+      </w:r>
+    </w:p>
+    <w:p>
+      <w:pPr>
+        <w:pStyle w:val="Prrafodelista"/>
+        <w:numPr>
+          <w:ilvl w:val="0"/>
+          <w:numId w:val="12"/>
+        </w:numPr>
+      </w:pPr>
+      <w:r>
+        <w:t>Salario</w:t>
+      </w:r>
+    </w:p>
+    <w:p>
+      <w:pPr>
+        <w:pStyle w:val="Prrafodelista"/>
+        <w:numPr>
+          <w:ilvl w:val="0"/>
+          <w:numId w:val="12"/>
+        </w:numPr>
+      </w:pPr>
+      <w:r>
+        <w:t>Compensación</w:t>
+      </w:r>
+    </w:p>
+    <w:p>
+      <w:pPr>
+        <w:pStyle w:val="Prrafodelista"/>
+        <w:numPr>
+          <w:ilvl w:val="0"/>
+          <w:numId w:val="12"/>
+        </w:numPr>
+      </w:pPr>
+      <w:r>
+        <w:t>Ingreso total (suma de salario y compensación)</w:t>
+      </w:r>
+    </w:p>
+    <w:p>
+      <w:pPr>
+        <w:pStyle w:val="Prrafodelista"/>
+        <w:numPr>
+          <w:ilvl w:val="0"/>
+          <w:numId w:val="9"/>
+        </w:numPr>
+      </w:pPr>
+      <w:r>
+        <w:t>Posteriormente, se debe crear un campo calculado con la siguiente lógica:</w:t>
+      </w:r>
+    </w:p>
+    <w:p>
+      <w:pPr>
+        <w:ind w:left="360"/>
+        <w:rPr>
+          <w:lang w:val="en-US"/>
+        </w:rPr>
+      </w:pPr>
+      <w:r>
+        <w:rPr>
+          <w:lang w:val="en-US"/>
+        </w:rPr>
+        <w:t xml:space="preserve">CASE </w:t>
+      </w:r>
+    </w:p>
+    <w:p>
+      <w:pPr>
+        <w:ind w:left="360"/>
+        <w:rPr>
+          <w:lang w:val="en-US"/>
+        </w:rPr>
+      </w:pPr>
+      <w:r>
+        <w:rPr>
+          <w:lang w:val="en-US"/>
+        </w:rPr>
+        <w:t xml:space="preserve">  WHEN Tipo </w:t>
+      </w:r>
+      <w:proofErr w:type="spellStart"/>
+      <w:r>
+        <w:rPr>
+          <w:lang w:val="en-US"/>
+        </w:rPr>
+        <w:t>Ganancia</w:t>
+      </w:r>
+      <w:proofErr w:type="spellEnd"/>
+      <w:r>
+        <w:rPr>
+          <w:lang w:val="en-US"/>
+        </w:rPr>
+        <w:t xml:space="preserve"> = "1" THEN Annual Salary (COP)</w:t>
+      </w:r>
+    </w:p>
+    <w:p>
+      <w:pPr>
+        <w:ind w:left="360"/>
+        <w:rPr>
+          <w:lang w:val="en-US"/>
+        </w:rPr>
+      </w:pPr>
+      <w:r>
+        <w:rPr>
+          <w:lang w:val="en-US"/>
+        </w:rPr>
+        <w:t xml:space="preserve">  WHEN Tipo </w:t>
+      </w:r>
+      <w:proofErr w:type="spellStart"/>
+      <w:r>
+        <w:rPr>
+          <w:lang w:val="en-US"/>
+        </w:rPr>
+        <w:t>Ganancia</w:t>
+      </w:r>
+      <w:proofErr w:type="spellEnd"/>
+      <w:r>
+        <w:rPr>
+          <w:lang w:val="en-US"/>
+        </w:rPr>
+        <w:t xml:space="preserve"> = "2" THEN Compensation (COP)</w:t>
+      </w:r>
+    </w:p>
+    <w:p>
+      <w:pPr>
+        <w:ind w:left="360"/>
+        <w:rPr>
+          <w:lang w:val="en-US"/>
+        </w:rPr>
+      </w:pPr>
+      <w:r>
+        <w:rPr>
+          <w:lang w:val="en-US"/>
+        </w:rPr>
+        <w:t xml:space="preserve">  WHEN Tipo </w:t>
+      </w:r>
+      <w:proofErr w:type="spellStart"/>
+      <w:r>
+        <w:rPr>
+          <w:lang w:val="en-US"/>
+        </w:rPr>
+        <w:t>Ganancia</w:t>
+      </w:r>
+      <w:proofErr w:type="spellEnd"/>
+      <w:r>
+        <w:rPr>
+          <w:lang w:val="en-US"/>
+        </w:rPr>
+        <w:t xml:space="preserve"> = "3" THEN Salary + Compensation (COP)</w:t>
+      </w:r>
+    </w:p>
+    <w:p>
+      <w:pPr>
+        <w:ind w:left="360"/>
+        <w:rPr>
+          <w:lang w:val="en-US"/>
+        </w:rPr>
+      </w:pPr>
+      <w:r>
+        <w:rPr>
+          <w:lang w:val="en-US"/>
+        </w:rPr>
+        <w:t xml:space="preserve">  ELSE 0</w:t>
+      </w:r>
+    </w:p>
+    <w:p>
+      <w:pPr>
+        <w:ind w:left="360"/>
+      </w:pPr>
+      <w:r>
+        <w:t>END</w:t>
+      </w:r>
+    </w:p>
+    <w:p>
+      <w:pPr>
+        <w:pStyle w:val="Prrafodelista"/>
+        <w:numPr>
+          <w:ilvl w:val="0"/>
+          <w:numId w:val="14"/>
+        </w:numPr>
+      </w:pPr>
+      <w:r>
+        <w:t>En este caso, Tipo Ganancia corresponde al parámetro tipo lista creado previamente.</w:t>
+      </w:r>
+    </w:p>
+    <w:p>
+      <w:pPr>
+        <w:pStyle w:val="Prrafodelista"/>
+        <w:numPr>
+          <w:ilvl w:val="0"/>
+          <w:numId w:val="14"/>
+        </w:numPr>
+      </w:pPr>
+      <w:r>
+        <w:t>El parámetro funciona como un índice del 1 al 3, donde cada número está asociado a una de las categorías mencionadas anteriormente.</w:t>
+      </w:r>
+    </w:p>
+    <w:p>
+      <w:pPr>
+        <w:pStyle w:val="Prrafodelista"/>
+        <w:numPr>
+          <w:ilvl w:val="0"/>
+          <w:numId w:val="14"/>
+        </w:numPr>
+      </w:pPr>
+      <w:r>
+        <w:t xml:space="preserve">Este campo permite cambiar dinámicamente la métrica mostrada en el </w:t>
+      </w:r>
+      <w:proofErr w:type="spellStart"/>
+      <w:r>
+        <w:t>dashboard</w:t>
+      </w:r>
+      <w:proofErr w:type="spellEnd"/>
+      <w:r>
+        <w:t xml:space="preserve"> sin necesidad de crear múltiples visualizaciones.</w:t>
+      </w:r>
+    </w:p>
+    <w:p>
+      <w:pPr>
+        <w:ind w:left="360"/>
+      </w:pPr>
+    </w:p>
     <w:sectPr>
       <w:pgSz w:w="12240" w:h="15840"/>
       <w:pgMar w:top="1417" w:right="1701" w:bottom="1417" w:left="1701" w:header="708" w:footer="708" w:gutter="0"/>
@@ -5080,6 +5444,232 @@
     </w:lvl>
   </w:abstractNum>
   <w:abstractNum w:abstractNumId="1" w15:restartNumberingAfterBreak="0">
+    <w:nsid w:val="11870C1A"/>
+    <w:multiLevelType w:val="hybridMultilevel"/>
+    <w:tmpl w:val="F64C4B38"/>
+    <w:lvl w:ilvl="0" w:tplc="080A0001">
+      <w:start w:val="1"/>
+      <w:numFmt w:val="bullet"/>
+      <w:lvlText w:val=""/>
+      <w:lvlJc w:val="left"/>
+      <w:pPr>
+        <w:ind w:left="1440" w:hanging="360"/>
+      </w:pPr>
+      <w:rPr>
+        <w:rFonts w:ascii="Symbol" w:hAnsi="Symbol" w:hint="default"/>
+      </w:rPr>
+    </w:lvl>
+    <w:lvl w:ilvl="1" w:tplc="080A0003" w:tentative="1">
+      <w:start w:val="1"/>
+      <w:numFmt w:val="bullet"/>
+      <w:lvlText w:val="o"/>
+      <w:lvlJc w:val="left"/>
+      <w:pPr>
+        <w:ind w:left="2160" w:hanging="360"/>
+      </w:pPr>
+      <w:rPr>
+        <w:rFonts w:ascii="Courier New" w:hAnsi="Courier New" w:cs="Courier New" w:hint="default"/>
+      </w:rPr>
+    </w:lvl>
+    <w:lvl w:ilvl="2" w:tplc="080A0005" w:tentative="1">
+      <w:start w:val="1"/>
+      <w:numFmt w:val="bullet"/>
+      <w:lvlText w:val=""/>
+      <w:lvlJc w:val="left"/>
+      <w:pPr>
+        <w:ind w:left="2880" w:hanging="360"/>
+      </w:pPr>
+      <w:rPr>
+        <w:rFonts w:ascii="Wingdings" w:hAnsi="Wingdings" w:hint="default"/>
+      </w:rPr>
+    </w:lvl>
+    <w:lvl w:ilvl="3" w:tplc="080A0001" w:tentative="1">
+      <w:start w:val="1"/>
+      <w:numFmt w:val="bullet"/>
+      <w:lvlText w:val=""/>
+      <w:lvlJc w:val="left"/>
+      <w:pPr>
+        <w:ind w:left="3600" w:hanging="360"/>
+      </w:pPr>
+      <w:rPr>
+        <w:rFonts w:ascii="Symbol" w:hAnsi="Symbol" w:hint="default"/>
+      </w:rPr>
+    </w:lvl>
+    <w:lvl w:ilvl="4" w:tplc="080A0003" w:tentative="1">
+      <w:start w:val="1"/>
+      <w:numFmt w:val="bullet"/>
+      <w:lvlText w:val="o"/>
+      <w:lvlJc w:val="left"/>
+      <w:pPr>
+        <w:ind w:left="4320" w:hanging="360"/>
+      </w:pPr>
+      <w:rPr>
+        <w:rFonts w:ascii="Courier New" w:hAnsi="Courier New" w:cs="Courier New" w:hint="default"/>
+      </w:rPr>
+    </w:lvl>
+    <w:lvl w:ilvl="5" w:tplc="080A0005" w:tentative="1">
+      <w:start w:val="1"/>
+      <w:numFmt w:val="bullet"/>
+      <w:lvlText w:val=""/>
+      <w:lvlJc w:val="left"/>
+      <w:pPr>
+        <w:ind w:left="5040" w:hanging="360"/>
+      </w:pPr>
+      <w:rPr>
+        <w:rFonts w:ascii="Wingdings" w:hAnsi="Wingdings" w:hint="default"/>
+      </w:rPr>
+    </w:lvl>
+    <w:lvl w:ilvl="6" w:tplc="080A0001" w:tentative="1">
+      <w:start w:val="1"/>
+      <w:numFmt w:val="bullet"/>
+      <w:lvlText w:val=""/>
+      <w:lvlJc w:val="left"/>
+      <w:pPr>
+        <w:ind w:left="5760" w:hanging="360"/>
+      </w:pPr>
+      <w:rPr>
+        <w:rFonts w:ascii="Symbol" w:hAnsi="Symbol" w:hint="default"/>
+      </w:rPr>
+    </w:lvl>
+    <w:lvl w:ilvl="7" w:tplc="080A0003" w:tentative="1">
+      <w:start w:val="1"/>
+      <w:numFmt w:val="bullet"/>
+      <w:lvlText w:val="o"/>
+      <w:lvlJc w:val="left"/>
+      <w:pPr>
+        <w:ind w:left="6480" w:hanging="360"/>
+      </w:pPr>
+      <w:rPr>
+        <w:rFonts w:ascii="Courier New" w:hAnsi="Courier New" w:cs="Courier New" w:hint="default"/>
+      </w:rPr>
+    </w:lvl>
+    <w:lvl w:ilvl="8" w:tplc="080A0005" w:tentative="1">
+      <w:start w:val="1"/>
+      <w:numFmt w:val="bullet"/>
+      <w:lvlText w:val=""/>
+      <w:lvlJc w:val="left"/>
+      <w:pPr>
+        <w:ind w:left="7200" w:hanging="360"/>
+      </w:pPr>
+      <w:rPr>
+        <w:rFonts w:ascii="Wingdings" w:hAnsi="Wingdings" w:hint="default"/>
+      </w:rPr>
+    </w:lvl>
+  </w:abstractNum>
+  <w:abstractNum w:abstractNumId="2" w15:restartNumberingAfterBreak="0">
+    <w:nsid w:val="16655F79"/>
+    <w:multiLevelType w:val="hybridMultilevel"/>
+    <w:tmpl w:val="C71C233A"/>
+    <w:lvl w:ilvl="0" w:tplc="080A0001">
+      <w:start w:val="1"/>
+      <w:numFmt w:val="bullet"/>
+      <w:lvlText w:val=""/>
+      <w:lvlJc w:val="left"/>
+      <w:pPr>
+        <w:ind w:left="720" w:hanging="360"/>
+      </w:pPr>
+      <w:rPr>
+        <w:rFonts w:ascii="Symbol" w:hAnsi="Symbol" w:hint="default"/>
+      </w:rPr>
+    </w:lvl>
+    <w:lvl w:ilvl="1" w:tplc="080A0003" w:tentative="1">
+      <w:start w:val="1"/>
+      <w:numFmt w:val="bullet"/>
+      <w:lvlText w:val="o"/>
+      <w:lvlJc w:val="left"/>
+      <w:pPr>
+        <w:ind w:left="1440" w:hanging="360"/>
+      </w:pPr>
+      <w:rPr>
+        <w:rFonts w:ascii="Courier New" w:hAnsi="Courier New" w:cs="Courier New" w:hint="default"/>
+      </w:rPr>
+    </w:lvl>
+    <w:lvl w:ilvl="2" w:tplc="080A0005" w:tentative="1">
+      <w:start w:val="1"/>
+      <w:numFmt w:val="bullet"/>
+      <w:lvlText w:val=""/>
+      <w:lvlJc w:val="left"/>
+      <w:pPr>
+        <w:ind w:left="2160" w:hanging="360"/>
+      </w:pPr>
+      <w:rPr>
+        <w:rFonts w:ascii="Wingdings" w:hAnsi="Wingdings" w:hint="default"/>
+      </w:rPr>
+    </w:lvl>
+    <w:lvl w:ilvl="3" w:tplc="080A0001" w:tentative="1">
+      <w:start w:val="1"/>
+      <w:numFmt w:val="bullet"/>
+      <w:lvlText w:val=""/>
+      <w:lvlJc w:val="left"/>
+      <w:pPr>
+        <w:ind w:left="2880" w:hanging="360"/>
+      </w:pPr>
+      <w:rPr>
+        <w:rFonts w:ascii="Symbol" w:hAnsi="Symbol" w:hint="default"/>
+      </w:rPr>
+    </w:lvl>
+    <w:lvl w:ilvl="4" w:tplc="080A0003" w:tentative="1">
+      <w:start w:val="1"/>
+      <w:numFmt w:val="bullet"/>
+      <w:lvlText w:val="o"/>
+      <w:lvlJc w:val="left"/>
+      <w:pPr>
+        <w:ind w:left="3600" w:hanging="360"/>
+      </w:pPr>
+      <w:rPr>
+        <w:rFonts w:ascii="Courier New" w:hAnsi="Courier New" w:cs="Courier New" w:hint="default"/>
+      </w:rPr>
+    </w:lvl>
+    <w:lvl w:ilvl="5" w:tplc="080A0005" w:tentative="1">
+      <w:start w:val="1"/>
+      <w:numFmt w:val="bullet"/>
+      <w:lvlText w:val=""/>
+      <w:lvlJc w:val="left"/>
+      <w:pPr>
+        <w:ind w:left="4320" w:hanging="360"/>
+      </w:pPr>
+      <w:rPr>
+        <w:rFonts w:ascii="Wingdings" w:hAnsi="Wingdings" w:hint="default"/>
+      </w:rPr>
+    </w:lvl>
+    <w:lvl w:ilvl="6" w:tplc="080A0001" w:tentative="1">
+      <w:start w:val="1"/>
+      <w:numFmt w:val="bullet"/>
+      <w:lvlText w:val=""/>
+      <w:lvlJc w:val="left"/>
+      <w:pPr>
+        <w:ind w:left="5040" w:hanging="360"/>
+      </w:pPr>
+      <w:rPr>
+        <w:rFonts w:ascii="Symbol" w:hAnsi="Symbol" w:hint="default"/>
+      </w:rPr>
+    </w:lvl>
+    <w:lvl w:ilvl="7" w:tplc="080A0003" w:tentative="1">
+      <w:start w:val="1"/>
+      <w:numFmt w:val="bullet"/>
+      <w:lvlText w:val="o"/>
+      <w:lvlJc w:val="left"/>
+      <w:pPr>
+        <w:ind w:left="5760" w:hanging="360"/>
+      </w:pPr>
+      <w:rPr>
+        <w:rFonts w:ascii="Courier New" w:hAnsi="Courier New" w:cs="Courier New" w:hint="default"/>
+      </w:rPr>
+    </w:lvl>
+    <w:lvl w:ilvl="8" w:tplc="080A0005" w:tentative="1">
+      <w:start w:val="1"/>
+      <w:numFmt w:val="bullet"/>
+      <w:lvlText w:val=""/>
+      <w:lvlJc w:val="left"/>
+      <w:pPr>
+        <w:ind w:left="6480" w:hanging="360"/>
+      </w:pPr>
+      <w:rPr>
+        <w:rFonts w:ascii="Wingdings" w:hAnsi="Wingdings" w:hint="default"/>
+      </w:rPr>
+    </w:lvl>
+  </w:abstractNum>
+  <w:abstractNum w:abstractNumId="3" w15:restartNumberingAfterBreak="0">
     <w:nsid w:val="2C823304"/>
     <w:multiLevelType w:val="hybridMultilevel"/>
     <w:tmpl w:val="C1DA53A2"/>
@@ -5192,7 +5782,7 @@
       </w:rPr>
     </w:lvl>
   </w:abstractNum>
-  <w:abstractNum w:abstractNumId="2" w15:restartNumberingAfterBreak="0">
+  <w:abstractNum w:abstractNumId="4" w15:restartNumberingAfterBreak="0">
     <w:nsid w:val="30167DB6"/>
     <w:multiLevelType w:val="hybridMultilevel"/>
     <w:tmpl w:val="23166AE0"/>
@@ -5305,7 +5895,7 @@
       </w:rPr>
     </w:lvl>
   </w:abstractNum>
-  <w:abstractNum w:abstractNumId="3" w15:restartNumberingAfterBreak="0">
+  <w:abstractNum w:abstractNumId="5" w15:restartNumberingAfterBreak="0">
     <w:nsid w:val="45D37146"/>
     <w:multiLevelType w:val="hybridMultilevel"/>
     <w:tmpl w:val="D090E104"/>
@@ -5418,7 +6008,156 @@
       </w:rPr>
     </w:lvl>
   </w:abstractNum>
-  <w:abstractNum w:abstractNumId="4" w15:restartNumberingAfterBreak="0">
+  <w:abstractNum w:abstractNumId="6" w15:restartNumberingAfterBreak="0">
+    <w:nsid w:val="5AC62228"/>
+    <w:multiLevelType w:val="multilevel"/>
+    <w:tmpl w:val="2974CE88"/>
+    <w:lvl w:ilvl="0">
+      <w:start w:val="1"/>
+      <w:numFmt w:val="bullet"/>
+      <w:lvlText w:val="o"/>
+      <w:lvlJc w:val="left"/>
+      <w:pPr>
+        <w:tabs>
+          <w:tab w:val="num" w:pos="1068"/>
+        </w:tabs>
+        <w:ind w:left="1068" w:hanging="360"/>
+      </w:pPr>
+      <w:rPr>
+        <w:rFonts w:ascii="Courier New" w:hAnsi="Courier New" w:cs="Courier New" w:hint="default"/>
+        <w:sz w:val="20"/>
+      </w:rPr>
+    </w:lvl>
+    <w:lvl w:ilvl="1" w:tentative="1">
+      <w:start w:val="1"/>
+      <w:numFmt w:val="bullet"/>
+      <w:lvlText w:val="o"/>
+      <w:lvlJc w:val="left"/>
+      <w:pPr>
+        <w:tabs>
+          <w:tab w:val="num" w:pos="1788"/>
+        </w:tabs>
+        <w:ind w:left="1788" w:hanging="360"/>
+      </w:pPr>
+      <w:rPr>
+        <w:rFonts w:ascii="Courier New" w:hAnsi="Courier New" w:hint="default"/>
+        <w:sz w:val="20"/>
+      </w:rPr>
+    </w:lvl>
+    <w:lvl w:ilvl="2" w:tentative="1">
+      <w:start w:val="1"/>
+      <w:numFmt w:val="bullet"/>
+      <w:lvlText w:val=""/>
+      <w:lvlJc w:val="left"/>
+      <w:pPr>
+        <w:tabs>
+          <w:tab w:val="num" w:pos="2508"/>
+        </w:tabs>
+        <w:ind w:left="2508" w:hanging="360"/>
+      </w:pPr>
+      <w:rPr>
+        <w:rFonts w:ascii="Wingdings" w:hAnsi="Wingdings" w:hint="default"/>
+        <w:sz w:val="20"/>
+      </w:rPr>
+    </w:lvl>
+    <w:lvl w:ilvl="3" w:tentative="1">
+      <w:start w:val="1"/>
+      <w:numFmt w:val="bullet"/>
+      <w:lvlText w:val=""/>
+      <w:lvlJc w:val="left"/>
+      <w:pPr>
+        <w:tabs>
+          <w:tab w:val="num" w:pos="3228"/>
+        </w:tabs>
+        <w:ind w:left="3228" w:hanging="360"/>
+      </w:pPr>
+      <w:rPr>
+        <w:rFonts w:ascii="Wingdings" w:hAnsi="Wingdings" w:hint="default"/>
+        <w:sz w:val="20"/>
+      </w:rPr>
+    </w:lvl>
+    <w:lvl w:ilvl="4" w:tentative="1">
+      <w:start w:val="1"/>
+      <w:numFmt w:val="bullet"/>
+      <w:lvlText w:val=""/>
+      <w:lvlJc w:val="left"/>
+      <w:pPr>
+        <w:tabs>
+          <w:tab w:val="num" w:pos="3948"/>
+        </w:tabs>
+        <w:ind w:left="3948" w:hanging="360"/>
+      </w:pPr>
+      <w:rPr>
+        <w:rFonts w:ascii="Wingdings" w:hAnsi="Wingdings" w:hint="default"/>
+        <w:sz w:val="20"/>
+      </w:rPr>
+    </w:lvl>
+    <w:lvl w:ilvl="5" w:tentative="1">
+      <w:start w:val="1"/>
+      <w:numFmt w:val="bullet"/>
+      <w:lvlText w:val=""/>
+      <w:lvlJc w:val="left"/>
+      <w:pPr>
+        <w:tabs>
+          <w:tab w:val="num" w:pos="4668"/>
+        </w:tabs>
+        <w:ind w:left="4668" w:hanging="360"/>
+      </w:pPr>
+      <w:rPr>
+        <w:rFonts w:ascii="Wingdings" w:hAnsi="Wingdings" w:hint="default"/>
+        <w:sz w:val="20"/>
+      </w:rPr>
+    </w:lvl>
+    <w:lvl w:ilvl="6" w:tentative="1">
+      <w:start w:val="1"/>
+      <w:numFmt w:val="bullet"/>
+      <w:lvlText w:val=""/>
+      <w:lvlJc w:val="left"/>
+      <w:pPr>
+        <w:tabs>
+          <w:tab w:val="num" w:pos="5388"/>
+        </w:tabs>
+        <w:ind w:left="5388" w:hanging="360"/>
+      </w:pPr>
+      <w:rPr>
+        <w:rFonts w:ascii="Wingdings" w:hAnsi="Wingdings" w:hint="default"/>
+        <w:sz w:val="20"/>
+      </w:rPr>
+    </w:lvl>
+    <w:lvl w:ilvl="7" w:tentative="1">
+      <w:start w:val="1"/>
+      <w:numFmt w:val="bullet"/>
+      <w:lvlText w:val=""/>
+      <w:lvlJc w:val="left"/>
+      <w:pPr>
+        <w:tabs>
+          <w:tab w:val="num" w:pos="6108"/>
+        </w:tabs>
+        <w:ind w:left="6108" w:hanging="360"/>
+      </w:pPr>
+      <w:rPr>
+        <w:rFonts w:ascii="Wingdings" w:hAnsi="Wingdings" w:hint="default"/>
+        <w:sz w:val="20"/>
+      </w:rPr>
+    </w:lvl>
+    <w:lvl w:ilvl="8" w:tentative="1">
+      <w:start w:val="1"/>
+      <w:numFmt w:val="bullet"/>
+      <w:lvlText w:val=""/>
+      <w:lvlJc w:val="left"/>
+      <w:pPr>
+        <w:tabs>
+          <w:tab w:val="num" w:pos="6828"/>
+        </w:tabs>
+        <w:ind w:left="6828" w:hanging="360"/>
+      </w:pPr>
+      <w:rPr>
+        <w:rFonts w:ascii="Wingdings" w:hAnsi="Wingdings" w:hint="default"/>
+        <w:sz w:val="20"/>
+      </w:rPr>
+    </w:lvl>
+  </w:abstractNum>
+  <w:abstractNum w:abstractNumId="7" w15:restartNumberingAfterBreak="0">
     <w:nsid w:val="62634359"/>
     <w:multiLevelType w:val="multilevel"/>
     <w:tmpl w:val="BBB22D56"/>
@@ -5567,7 +6306,7 @@
       </w:rPr>
     </w:lvl>
   </w:abstractNum>
-  <w:abstractNum w:abstractNumId="5" w15:restartNumberingAfterBreak="0">
+  <w:abstractNum w:abstractNumId="8" w15:restartNumberingAfterBreak="0">
     <w:nsid w:val="65D97778"/>
     <w:multiLevelType w:val="hybridMultilevel"/>
     <w:tmpl w:val="27C6324A"/>
@@ -5656,7 +6395,269 @@
       </w:pPr>
     </w:lvl>
   </w:abstractNum>
-  <w:abstractNum w:abstractNumId="6" w15:restartNumberingAfterBreak="0">
+  <w:abstractNum w:abstractNumId="9" w15:restartNumberingAfterBreak="0">
+    <w:nsid w:val="68473DB6"/>
+    <w:multiLevelType w:val="hybridMultilevel"/>
+    <w:tmpl w:val="3C2024FE"/>
+    <w:lvl w:ilvl="0" w:tplc="080A0001">
+      <w:start w:val="1"/>
+      <w:numFmt w:val="bullet"/>
+      <w:lvlText w:val=""/>
+      <w:lvlJc w:val="left"/>
+      <w:pPr>
+        <w:ind w:left="720" w:hanging="360"/>
+      </w:pPr>
+      <w:rPr>
+        <w:rFonts w:ascii="Symbol" w:hAnsi="Symbol" w:hint="default"/>
+      </w:rPr>
+    </w:lvl>
+    <w:lvl w:ilvl="1" w:tplc="080A0003" w:tentative="1">
+      <w:start w:val="1"/>
+      <w:numFmt w:val="bullet"/>
+      <w:lvlText w:val="o"/>
+      <w:lvlJc w:val="left"/>
+      <w:pPr>
+        <w:ind w:left="1440" w:hanging="360"/>
+      </w:pPr>
+      <w:rPr>
+        <w:rFonts w:ascii="Courier New" w:hAnsi="Courier New" w:cs="Courier New" w:hint="default"/>
+      </w:rPr>
+    </w:lvl>
+    <w:lvl w:ilvl="2" w:tplc="080A0005" w:tentative="1">
+      <w:start w:val="1"/>
+      <w:numFmt w:val="bullet"/>
+      <w:lvlText w:val=""/>
+      <w:lvlJc w:val="left"/>
+      <w:pPr>
+        <w:ind w:left="2160" w:hanging="360"/>
+      </w:pPr>
+      <w:rPr>
+        <w:rFonts w:ascii="Wingdings" w:hAnsi="Wingdings" w:hint="default"/>
+      </w:rPr>
+    </w:lvl>
+    <w:lvl w:ilvl="3" w:tplc="080A0001" w:tentative="1">
+      <w:start w:val="1"/>
+      <w:numFmt w:val="bullet"/>
+      <w:lvlText w:val=""/>
+      <w:lvlJc w:val="left"/>
+      <w:pPr>
+        <w:ind w:left="2880" w:hanging="360"/>
+      </w:pPr>
+      <w:rPr>
+        <w:rFonts w:ascii="Symbol" w:hAnsi="Symbol" w:hint="default"/>
+      </w:rPr>
+    </w:lvl>
+    <w:lvl w:ilvl="4" w:tplc="080A0003" w:tentative="1">
+      <w:start w:val="1"/>
+      <w:numFmt w:val="bullet"/>
+      <w:lvlText w:val="o"/>
+      <w:lvlJc w:val="left"/>
+      <w:pPr>
+        <w:ind w:left="3600" w:hanging="360"/>
+      </w:pPr>
+      <w:rPr>
+        <w:rFonts w:ascii="Courier New" w:hAnsi="Courier New" w:cs="Courier New" w:hint="default"/>
+      </w:rPr>
+    </w:lvl>
+    <w:lvl w:ilvl="5" w:tplc="080A0005" w:tentative="1">
+      <w:start w:val="1"/>
+      <w:numFmt w:val="bullet"/>
+      <w:lvlText w:val=""/>
+      <w:lvlJc w:val="left"/>
+      <w:pPr>
+        <w:ind w:left="4320" w:hanging="360"/>
+      </w:pPr>
+      <w:rPr>
+        <w:rFonts w:ascii="Wingdings" w:hAnsi="Wingdings" w:hint="default"/>
+      </w:rPr>
+    </w:lvl>
+    <w:lvl w:ilvl="6" w:tplc="080A0001" w:tentative="1">
+      <w:start w:val="1"/>
+      <w:numFmt w:val="bullet"/>
+      <w:lvlText w:val=""/>
+      <w:lvlJc w:val="left"/>
+      <w:pPr>
+        <w:ind w:left="5040" w:hanging="360"/>
+      </w:pPr>
+      <w:rPr>
+        <w:rFonts w:ascii="Symbol" w:hAnsi="Symbol" w:hint="default"/>
+      </w:rPr>
+    </w:lvl>
+    <w:lvl w:ilvl="7" w:tplc="080A0003" w:tentative="1">
+      <w:start w:val="1"/>
+      <w:numFmt w:val="bullet"/>
+      <w:lvlText w:val="o"/>
+      <w:lvlJc w:val="left"/>
+      <w:pPr>
+        <w:ind w:left="5760" w:hanging="360"/>
+      </w:pPr>
+      <w:rPr>
+        <w:rFonts w:ascii="Courier New" w:hAnsi="Courier New" w:cs="Courier New" w:hint="default"/>
+      </w:rPr>
+    </w:lvl>
+    <w:lvl w:ilvl="8" w:tplc="080A0005" w:tentative="1">
+      <w:start w:val="1"/>
+      <w:numFmt w:val="bullet"/>
+      <w:lvlText w:val=""/>
+      <w:lvlJc w:val="left"/>
+      <w:pPr>
+        <w:ind w:left="6480" w:hanging="360"/>
+      </w:pPr>
+      <w:rPr>
+        <w:rFonts w:ascii="Wingdings" w:hAnsi="Wingdings" w:hint="default"/>
+      </w:rPr>
+    </w:lvl>
+  </w:abstractNum>
+  <w:abstractNum w:abstractNumId="10" w15:restartNumberingAfterBreak="0">
+    <w:nsid w:val="6B945D01"/>
+    <w:multiLevelType w:val="multilevel"/>
+    <w:tmpl w:val="85B86A3C"/>
+    <w:lvl w:ilvl="0">
+      <w:start w:val="1"/>
+      <w:numFmt w:val="bullet"/>
+      <w:lvlText w:val=""/>
+      <w:lvlJc w:val="left"/>
+      <w:pPr>
+        <w:tabs>
+          <w:tab w:val="num" w:pos="720"/>
+        </w:tabs>
+        <w:ind w:left="720" w:hanging="360"/>
+      </w:pPr>
+      <w:rPr>
+        <w:rFonts w:ascii="Symbol" w:hAnsi="Symbol" w:hint="default"/>
+        <w:sz w:val="20"/>
+      </w:rPr>
+    </w:lvl>
+    <w:lvl w:ilvl="1" w:tentative="1">
+      <w:start w:val="1"/>
+      <w:numFmt w:val="bullet"/>
+      <w:lvlText w:val="o"/>
+      <w:lvlJc w:val="left"/>
+      <w:pPr>
+        <w:tabs>
+          <w:tab w:val="num" w:pos="1440"/>
+        </w:tabs>
+        <w:ind w:left="1440" w:hanging="360"/>
+      </w:pPr>
+      <w:rPr>
+        <w:rFonts w:ascii="Courier New" w:hAnsi="Courier New" w:hint="default"/>
+        <w:sz w:val="20"/>
+      </w:rPr>
+    </w:lvl>
+    <w:lvl w:ilvl="2" w:tentative="1">
+      <w:start w:val="1"/>
+      <w:numFmt w:val="bullet"/>
+      <w:lvlText w:val=""/>
+      <w:lvlJc w:val="left"/>
+      <w:pPr>
+        <w:tabs>
+          <w:tab w:val="num" w:pos="2160"/>
+        </w:tabs>
+        <w:ind w:left="2160" w:hanging="360"/>
+      </w:pPr>
+      <w:rPr>
+        <w:rFonts w:ascii="Wingdings" w:hAnsi="Wingdings" w:hint="default"/>
+        <w:sz w:val="20"/>
+      </w:rPr>
+    </w:lvl>
+    <w:lvl w:ilvl="3" w:tentative="1">
+      <w:start w:val="1"/>
+      <w:numFmt w:val="bullet"/>
+      <w:lvlText w:val=""/>
+      <w:lvlJc w:val="left"/>
+      <w:pPr>
+        <w:tabs>
+          <w:tab w:val="num" w:pos="2880"/>
+        </w:tabs>
+        <w:ind w:left="2880" w:hanging="360"/>
+      </w:pPr>
+      <w:rPr>
+        <w:rFonts w:ascii="Wingdings" w:hAnsi="Wingdings" w:hint="default"/>
+        <w:sz w:val="20"/>
+      </w:rPr>
+    </w:lvl>
+    <w:lvl w:ilvl="4" w:tentative="1">
+      <w:start w:val="1"/>
+      <w:numFmt w:val="bullet"/>
+      <w:lvlText w:val=""/>
+      <w:lvlJc w:val="left"/>
+      <w:pPr>
+        <w:tabs>
+          <w:tab w:val="num" w:pos="3600"/>
+        </w:tabs>
+        <w:ind w:left="3600" w:hanging="360"/>
+      </w:pPr>
+      <w:rPr>
+        <w:rFonts w:ascii="Wingdings" w:hAnsi="Wingdings" w:hint="default"/>
+        <w:sz w:val="20"/>
+      </w:rPr>
+    </w:lvl>
+    <w:lvl w:ilvl="5" w:tentative="1">
+      <w:start w:val="1"/>
+      <w:numFmt w:val="bullet"/>
+      <w:lvlText w:val=""/>
+      <w:lvlJc w:val="left"/>
+      <w:pPr>
+        <w:tabs>
+          <w:tab w:val="num" w:pos="4320"/>
+        </w:tabs>
+        <w:ind w:left="4320" w:hanging="360"/>
+      </w:pPr>
+      <w:rPr>
+        <w:rFonts w:ascii="Wingdings" w:hAnsi="Wingdings" w:hint="default"/>
+        <w:sz w:val="20"/>
+      </w:rPr>
+    </w:lvl>
+    <w:lvl w:ilvl="6" w:tentative="1">
+      <w:start w:val="1"/>
+      <w:numFmt w:val="bullet"/>
+      <w:lvlText w:val=""/>
+      <w:lvlJc w:val="left"/>
+      <w:pPr>
+        <w:tabs>
+          <w:tab w:val="num" w:pos="5040"/>
+        </w:tabs>
+        <w:ind w:left="5040" w:hanging="360"/>
+      </w:pPr>
+      <w:rPr>
+        <w:rFonts w:ascii="Wingdings" w:hAnsi="Wingdings" w:hint="default"/>
+        <w:sz w:val="20"/>
+      </w:rPr>
+    </w:lvl>
+    <w:lvl w:ilvl="7" w:tentative="1">
+      <w:start w:val="1"/>
+      <w:numFmt w:val="bullet"/>
+      <w:lvlText w:val=""/>
+      <w:lvlJc w:val="left"/>
+      <w:pPr>
+        <w:tabs>
+          <w:tab w:val="num" w:pos="5760"/>
+        </w:tabs>
+        <w:ind w:left="5760" w:hanging="360"/>
+      </w:pPr>
+      <w:rPr>
+        <w:rFonts w:ascii="Wingdings" w:hAnsi="Wingdings" w:hint="default"/>
+        <w:sz w:val="20"/>
+      </w:rPr>
+    </w:lvl>
+    <w:lvl w:ilvl="8" w:tentative="1">
+      <w:start w:val="1"/>
+      <w:numFmt w:val="bullet"/>
+      <w:lvlText w:val=""/>
+      <w:lvlJc w:val="left"/>
+      <w:pPr>
+        <w:tabs>
+          <w:tab w:val="num" w:pos="6480"/>
+        </w:tabs>
+        <w:ind w:left="6480" w:hanging="360"/>
+      </w:pPr>
+      <w:rPr>
+        <w:rFonts w:ascii="Wingdings" w:hAnsi="Wingdings" w:hint="default"/>
+        <w:sz w:val="20"/>
+      </w:rPr>
+    </w:lvl>
+  </w:abstractNum>
+  <w:abstractNum w:abstractNumId="11" w15:restartNumberingAfterBreak="0">
     <w:nsid w:val="6C8D1D97"/>
     <w:multiLevelType w:val="multilevel"/>
     <w:tmpl w:val="BCD6FFC2"/>
@@ -5777,7 +6778,7 @@
       </w:pPr>
     </w:lvl>
   </w:abstractNum>
-  <w:abstractNum w:abstractNumId="7" w15:restartNumberingAfterBreak="0">
+  <w:abstractNum w:abstractNumId="12" w15:restartNumberingAfterBreak="0">
     <w:nsid w:val="748F5E85"/>
     <w:multiLevelType w:val="hybridMultilevel"/>
     <w:tmpl w:val="BC5A46DA"/>
@@ -5890,29 +6891,196 @@
       </w:rPr>
     </w:lvl>
   </w:abstractNum>
+  <w:abstractNum w:abstractNumId="13" w15:restartNumberingAfterBreak="0">
+    <w:nsid w:val="7FFC29EE"/>
+    <w:multiLevelType w:val="multilevel"/>
+    <w:tmpl w:val="2974CE88"/>
+    <w:lvl w:ilvl="0">
+      <w:start w:val="1"/>
+      <w:numFmt w:val="bullet"/>
+      <w:lvlText w:val="o"/>
+      <w:lvlJc w:val="left"/>
+      <w:pPr>
+        <w:tabs>
+          <w:tab w:val="num" w:pos="1068"/>
+        </w:tabs>
+        <w:ind w:left="1068" w:hanging="360"/>
+      </w:pPr>
+      <w:rPr>
+        <w:rFonts w:ascii="Courier New" w:hAnsi="Courier New" w:cs="Courier New" w:hint="default"/>
+        <w:sz w:val="20"/>
+      </w:rPr>
+    </w:lvl>
+    <w:lvl w:ilvl="1" w:tentative="1">
+      <w:start w:val="1"/>
+      <w:numFmt w:val="bullet"/>
+      <w:lvlText w:val="o"/>
+      <w:lvlJc w:val="left"/>
+      <w:pPr>
+        <w:tabs>
+          <w:tab w:val="num" w:pos="1788"/>
+        </w:tabs>
+        <w:ind w:left="1788" w:hanging="360"/>
+      </w:pPr>
+      <w:rPr>
+        <w:rFonts w:ascii="Courier New" w:hAnsi="Courier New" w:hint="default"/>
+        <w:sz w:val="20"/>
+      </w:rPr>
+    </w:lvl>
+    <w:lvl w:ilvl="2" w:tentative="1">
+      <w:start w:val="1"/>
+      <w:numFmt w:val="bullet"/>
+      <w:lvlText w:val=""/>
+      <w:lvlJc w:val="left"/>
+      <w:pPr>
+        <w:tabs>
+          <w:tab w:val="num" w:pos="2508"/>
+        </w:tabs>
+        <w:ind w:left="2508" w:hanging="360"/>
+      </w:pPr>
+      <w:rPr>
+        <w:rFonts w:ascii="Wingdings" w:hAnsi="Wingdings" w:hint="default"/>
+        <w:sz w:val="20"/>
+      </w:rPr>
+    </w:lvl>
+    <w:lvl w:ilvl="3" w:tentative="1">
+      <w:start w:val="1"/>
+      <w:numFmt w:val="bullet"/>
+      <w:lvlText w:val=""/>
+      <w:lvlJc w:val="left"/>
+      <w:pPr>
+        <w:tabs>
+          <w:tab w:val="num" w:pos="3228"/>
+        </w:tabs>
+        <w:ind w:left="3228" w:hanging="360"/>
+      </w:pPr>
+      <w:rPr>
+        <w:rFonts w:ascii="Wingdings" w:hAnsi="Wingdings" w:hint="default"/>
+        <w:sz w:val="20"/>
+      </w:rPr>
+    </w:lvl>
+    <w:lvl w:ilvl="4" w:tentative="1">
+      <w:start w:val="1"/>
+      <w:numFmt w:val="bullet"/>
+      <w:lvlText w:val=""/>
+      <w:lvlJc w:val="left"/>
+      <w:pPr>
+        <w:tabs>
+          <w:tab w:val="num" w:pos="3948"/>
+        </w:tabs>
+        <w:ind w:left="3948" w:hanging="360"/>
+      </w:pPr>
+      <w:rPr>
+        <w:rFonts w:ascii="Wingdings" w:hAnsi="Wingdings" w:hint="default"/>
+        <w:sz w:val="20"/>
+      </w:rPr>
+    </w:lvl>
+    <w:lvl w:ilvl="5" w:tentative="1">
+      <w:start w:val="1"/>
+      <w:numFmt w:val="bullet"/>
+      <w:lvlText w:val=""/>
+      <w:lvlJc w:val="left"/>
+      <w:pPr>
+        <w:tabs>
+          <w:tab w:val="num" w:pos="4668"/>
+        </w:tabs>
+        <w:ind w:left="4668" w:hanging="360"/>
+      </w:pPr>
+      <w:rPr>
+        <w:rFonts w:ascii="Wingdings" w:hAnsi="Wingdings" w:hint="default"/>
+        <w:sz w:val="20"/>
+      </w:rPr>
+    </w:lvl>
+    <w:lvl w:ilvl="6" w:tentative="1">
+      <w:start w:val="1"/>
+      <w:numFmt w:val="bullet"/>
+      <w:lvlText w:val=""/>
+      <w:lvlJc w:val="left"/>
+      <w:pPr>
+        <w:tabs>
+          <w:tab w:val="num" w:pos="5388"/>
+        </w:tabs>
+        <w:ind w:left="5388" w:hanging="360"/>
+      </w:pPr>
+      <w:rPr>
+        <w:rFonts w:ascii="Wingdings" w:hAnsi="Wingdings" w:hint="default"/>
+        <w:sz w:val="20"/>
+      </w:rPr>
+    </w:lvl>
+    <w:lvl w:ilvl="7" w:tentative="1">
+      <w:start w:val="1"/>
+      <w:numFmt w:val="bullet"/>
+      <w:lvlText w:val=""/>
+      <w:lvlJc w:val="left"/>
+      <w:pPr>
+        <w:tabs>
+          <w:tab w:val="num" w:pos="6108"/>
+        </w:tabs>
+        <w:ind w:left="6108" w:hanging="360"/>
+      </w:pPr>
+      <w:rPr>
+        <w:rFonts w:ascii="Wingdings" w:hAnsi="Wingdings" w:hint="default"/>
+        <w:sz w:val="20"/>
+      </w:rPr>
+    </w:lvl>
+    <w:lvl w:ilvl="8" w:tentative="1">
+      <w:start w:val="1"/>
+      <w:numFmt w:val="bullet"/>
+      <w:lvlText w:val=""/>
+      <w:lvlJc w:val="left"/>
+      <w:pPr>
+        <w:tabs>
+          <w:tab w:val="num" w:pos="6828"/>
+        </w:tabs>
+        <w:ind w:left="6828" w:hanging="360"/>
+      </w:pPr>
+      <w:rPr>
+        <w:rFonts w:ascii="Wingdings" w:hAnsi="Wingdings" w:hint="default"/>
+        <w:sz w:val="20"/>
+      </w:rPr>
+    </w:lvl>
+  </w:abstractNum>
   <w:num w:numId="1" w16cid:durableId="1643315553">
+    <w:abstractNumId w:val="8"/>
+  </w:num>
+  <w:num w:numId="2" w16cid:durableId="607272831">
+    <w:abstractNumId w:val="11"/>
+  </w:num>
+  <w:num w:numId="3" w16cid:durableId="255985067">
+    <w:abstractNumId w:val="3"/>
+  </w:num>
+  <w:num w:numId="4" w16cid:durableId="1254320117">
+    <w:abstractNumId w:val="7"/>
+  </w:num>
+  <w:num w:numId="5" w16cid:durableId="1829587053">
     <w:abstractNumId w:val="5"/>
   </w:num>
-  <w:num w:numId="2" w16cid:durableId="607272831">
-    <w:abstractNumId w:val="6"/>
-  </w:num>
-  <w:num w:numId="3" w16cid:durableId="255985067">
-    <w:abstractNumId w:val="1"/>
-  </w:num>
-  <w:num w:numId="4" w16cid:durableId="1254320117">
+  <w:num w:numId="6" w16cid:durableId="1975990269">
     <w:abstractNumId w:val="4"/>
-  </w:num>
-  <w:num w:numId="5" w16cid:durableId="1829587053">
-    <w:abstractNumId w:val="3"/>
-  </w:num>
-  <w:num w:numId="6" w16cid:durableId="1975990269">
-    <w:abstractNumId w:val="2"/>
   </w:num>
   <w:num w:numId="7" w16cid:durableId="1916862620">
     <w:abstractNumId w:val="0"/>
   </w:num>
   <w:num w:numId="8" w16cid:durableId="1014772054">
-    <w:abstractNumId w:val="7"/>
+    <w:abstractNumId w:val="12"/>
+  </w:num>
+  <w:num w:numId="9" w16cid:durableId="134177464">
+    <w:abstractNumId w:val="10"/>
+  </w:num>
+  <w:num w:numId="10" w16cid:durableId="447354677">
+    <w:abstractNumId w:val="1"/>
+  </w:num>
+  <w:num w:numId="11" w16cid:durableId="2087262076">
+    <w:abstractNumId w:val="2"/>
+  </w:num>
+  <w:num w:numId="12" w16cid:durableId="1222594175">
+    <w:abstractNumId w:val="13"/>
+  </w:num>
+  <w:num w:numId="13" w16cid:durableId="350617715">
+    <w:abstractNumId w:val="6"/>
+  </w:num>
+  <w:num w:numId="14" w16cid:durableId="472452409">
+    <w:abstractNumId w:val="9"/>
   </w:num>
 </w:numbering>
 </file>
@@ -6520,7 +7688,6 @@
   <w:style w:type="character" w:default="1" w:styleId="Fuentedeprrafopredeter">
     <w:name w:val="Default Paragraph Font"/>
     <w:uiPriority w:val="1"/>
-    <w:semiHidden/>
     <w:unhideWhenUsed/>
   </w:style>
   <w:style w:type="table" w:default="1" w:styleId="Tablanormal">

</xml_diff>